<commit_message>
Actas de reunion hasta el dia 27 de Marzo
</commit_message>
<xml_diff>
--- a/docs/actas de reuniones/ISST-DSM-210314.docx
+++ b/docs/actas de reuniones/ISST-DSM-210314.docx
@@ -234,7 +234,7 @@
     </w:p>
     <w:tbl>
       <w:tblPr>
-        <w:tblW w:w="0" w:type="auto"/>
+        <w:tblW w:w="8716" w:type="dxa"/>
         <w:tblInd w:w="-72" w:type="dxa"/>
         <w:tblBorders>
           <w:top w:val="single" w:sz="4" w:space="0" w:color="auto"/>
@@ -302,7 +302,6 @@
               </w:rPr>
               <w:t xml:space="preserve"> </w:t>
             </w:r>
-            <w:proofErr w:type="spellStart"/>
             <w:r>
               <w:rPr>
                 <w:b w:val="0"/>
@@ -310,23 +309,13 @@
               </w:rPr>
               <w:t>Weakly</w:t>
             </w:r>
-            <w:proofErr w:type="spellEnd"/>
             <w:r>
               <w:rPr>
                 <w:b w:val="0"/>
                 <w:bCs w:val="0"/>
               </w:rPr>
-              <w:t xml:space="preserve"> </w:t>
-            </w:r>
-            <w:proofErr w:type="spellStart"/>
-            <w:r>
-              <w:rPr>
-                <w:b w:val="0"/>
-                <w:bCs w:val="0"/>
-              </w:rPr>
-              <w:t>Scrum</w:t>
-            </w:r>
-            <w:proofErr w:type="spellEnd"/>
+              <w:t xml:space="preserve"> Scrum</w:t>
+            </w:r>
           </w:p>
         </w:tc>
       </w:tr>
@@ -421,6 +410,7 @@
             <w:pPr>
               <w:pStyle w:val="item"/>
             </w:pPr>
+            <w:bookmarkStart w:id="0" w:name="_GoBack" w:colFirst="0" w:colLast="1"/>
             <w:r>
               <w:t>Versión:</w:t>
             </w:r>
@@ -447,7 +437,7 @@
                 <w:i/>
                 <w:iCs/>
               </w:rPr>
-              <w:t>1</w:t>
+              <w:t>1.0</w:t>
             </w:r>
           </w:p>
         </w:tc>
@@ -462,10 +452,7 @@
               <w:pStyle w:val="item"/>
             </w:pPr>
             <w:r>
-              <w:t>Fecha de entrega</w:t>
-            </w:r>
-            <w:r>
-              <w:t>:</w:t>
+              <w:t>Fecha de entrega:</w:t>
             </w:r>
           </w:p>
         </w:tc>
@@ -481,7 +468,6 @@
                 <w:bCs w:val="0"/>
               </w:rPr>
             </w:pPr>
-            <w:proofErr w:type="spellStart"/>
             <w:r>
               <w:rPr>
                 <w:b w:val="0"/>
@@ -489,29 +475,8 @@
                 <w:i/>
                 <w:iCs/>
               </w:rPr>
-              <w:t>dd</w:t>
-            </w:r>
-            <w:proofErr w:type="spellEnd"/>
-            <w:r>
-              <w:rPr>
-                <w:b w:val="0"/>
-                <w:bCs w:val="0"/>
-                <w:i/>
-                <w:iCs/>
-              </w:rPr>
-              <w:t>/mm/</w:t>
-            </w:r>
-            <w:proofErr w:type="spellStart"/>
-            <w:r>
-              <w:rPr>
-                <w:b w:val="0"/>
-                <w:bCs w:val="0"/>
-                <w:i/>
-                <w:iCs/>
-              </w:rPr>
-              <w:t>aaaa</w:t>
-            </w:r>
-            <w:proofErr w:type="spellEnd"/>
+              <w:t>21/03/2014</w:t>
+            </w:r>
           </w:p>
         </w:tc>
       </w:tr>
@@ -550,7 +515,7 @@
                 <w:i/>
                 <w:iCs/>
               </w:rPr>
-              <w:t>Identificación del (sub)caso de estudio</w:t>
+              <w:t>Gestion de tarjetas universitarias</w:t>
             </w:r>
           </w:p>
         </w:tc>
@@ -565,10 +530,7 @@
               <w:pStyle w:val="item"/>
             </w:pPr>
             <w:r>
-              <w:t>Entrega</w:t>
-            </w:r>
-            <w:r>
-              <w:t>:</w:t>
+              <w:t>Entrega:</w:t>
             </w:r>
           </w:p>
         </w:tc>
@@ -593,11 +555,12 @@
                 <w:i/>
                 <w:iCs/>
               </w:rPr>
-              <w:t>Identificación de entrega o iteración</w:t>
+              <w:t>1</w:t>
             </w:r>
           </w:p>
         </w:tc>
       </w:tr>
+      <w:bookmarkEnd w:id="0"/>
     </w:tbl>
     <w:p/>
     <w:p/>
@@ -639,19 +602,11 @@
                 <w:lang w:val="en-GB"/>
               </w:rPr>
             </w:pPr>
-            <w:proofErr w:type="spellStart"/>
             <w:r>
               <w:rPr>
                 <w:lang w:val="en-GB"/>
               </w:rPr>
-              <w:t>Autores</w:t>
-            </w:r>
-            <w:proofErr w:type="spellEnd"/>
-            <w:r>
-              <w:rPr>
-                <w:lang w:val="en-GB"/>
-              </w:rPr>
-              <w:t>/as:</w:t>
+              <w:t>Autores/as:</w:t>
             </w:r>
           </w:p>
         </w:tc>
@@ -672,16 +627,8 @@
               <w:rPr>
                 <w:lang w:val="en-GB"/>
               </w:rPr>
-              <w:t xml:space="preserve">Manuel Toro </w:t>
-            </w:r>
-            <w:proofErr w:type="spellStart"/>
-            <w:r>
-              <w:rPr>
-                <w:lang w:val="en-GB"/>
-              </w:rPr>
-              <w:t>Legaz</w:t>
-            </w:r>
-            <w:proofErr w:type="spellEnd"/>
+              <w:t>Manuel Toro Legaz</w:t>
+            </w:r>
           </w:p>
         </w:tc>
       </w:tr>
@@ -762,31 +709,7 @@
               <w:t xml:space="preserve"> los acuerdos de una reu</w:t>
             </w:r>
             <w:r>
-              <w:t xml:space="preserve">nión de seguimiento diario en un proyecto </w:t>
-            </w:r>
-            <w:proofErr w:type="spellStart"/>
-            <w:r>
-              <w:t>Scrum</w:t>
-            </w:r>
-            <w:proofErr w:type="spellEnd"/>
-            <w:r>
-              <w:t xml:space="preserve"> (</w:t>
-            </w:r>
-            <w:proofErr w:type="spellStart"/>
-            <w:r>
-              <w:t>Daily</w:t>
-            </w:r>
-            <w:proofErr w:type="spellEnd"/>
-            <w:r>
-              <w:t xml:space="preserve"> </w:t>
-            </w:r>
-            <w:proofErr w:type="spellStart"/>
-            <w:r>
-              <w:t>Scrum</w:t>
-            </w:r>
-            <w:proofErr w:type="spellEnd"/>
-            <w:r>
-              <w:t>)</w:t>
+              <w:t>nión de seguimiento diario en un proyecto Scrum (Daily Scrum)</w:t>
             </w:r>
           </w:p>
           <w:p>
@@ -856,11 +779,9 @@
             <w:pPr>
               <w:pStyle w:val="apartado"/>
             </w:pPr>
-            <w:proofErr w:type="spellStart"/>
             <w:r>
               <w:t>Version</w:t>
             </w:r>
-            <w:proofErr w:type="spellEnd"/>
           </w:p>
         </w:tc>
         <w:tc>
@@ -1539,8 +1460,8 @@
       <w:r>
         <w:br w:type="page"/>
       </w:r>
-      <w:bookmarkStart w:id="0" w:name="_Toc4574091"/>
-      <w:bookmarkStart w:id="1" w:name="_Toc255380971"/>
+      <w:bookmarkStart w:id="1" w:name="_Toc4574091"/>
+      <w:bookmarkStart w:id="2" w:name="_Toc255380971"/>
       <w:r>
         <w:rPr>
           <w:lang w:val="es-ES_tradnl"/>
@@ -1548,8 +1469,8 @@
         <w:lastRenderedPageBreak/>
         <w:t>LUGAR, FECHA Y HORA DE LA REUNIÓN</w:t>
       </w:r>
-      <w:bookmarkEnd w:id="0"/>
       <w:bookmarkEnd w:id="1"/>
+      <w:bookmarkEnd w:id="2"/>
     </w:p>
     <w:p>
       <w:pPr>
@@ -1566,23 +1487,23 @@
           <w:lang w:val="es-ES_tradnl"/>
         </w:rPr>
       </w:pPr>
-      <w:bookmarkStart w:id="2" w:name="_Toc4574092"/>
-      <w:bookmarkStart w:id="3" w:name="_Toc255380972"/>
+      <w:bookmarkStart w:id="3" w:name="_Toc4574092"/>
+      <w:bookmarkStart w:id="4" w:name="_Toc255380972"/>
       <w:r>
         <w:rPr>
           <w:lang w:val="es-ES_tradnl"/>
         </w:rPr>
         <w:t>ASISTENTES A LA REUNIÓN</w:t>
       </w:r>
-      <w:bookmarkEnd w:id="2"/>
       <w:bookmarkEnd w:id="3"/>
+      <w:bookmarkEnd w:id="4"/>
     </w:p>
     <w:p>
       <w:pPr>
         <w:pStyle w:val="textocursiva"/>
       </w:pPr>
-      <w:bookmarkStart w:id="4" w:name="_Toc4574093"/>
-      <w:bookmarkStart w:id="5" w:name="_Toc255380973"/>
+      <w:bookmarkStart w:id="5" w:name="_Toc4574093"/>
+      <w:bookmarkStart w:id="6" w:name="_Toc255380973"/>
       <w:r>
         <w:t>-</w:t>
       </w:r>
@@ -1604,13 +1525,8 @@
         <w:pStyle w:val="textocursiva"/>
       </w:pPr>
       <w:r>
-        <w:t xml:space="preserve">-Manuel Toro </w:t>
-      </w:r>
-      <w:proofErr w:type="spellStart"/>
-      <w:r>
-        <w:t>Legaz</w:t>
-      </w:r>
-      <w:proofErr w:type="spellEnd"/>
+        <w:t>-Manuel Toro Legaz</w:t>
+      </w:r>
     </w:p>
     <w:p>
       <w:pPr>
@@ -1629,23 +1545,63 @@
         <w:rPr>
           <w:rFonts w:ascii="Calibri" w:eastAsia="Calibri" w:hAnsi="Calibri" w:cs="Calibri"/>
         </w:rPr>
-        <w:t xml:space="preserve">Brian </w:t>
-      </w:r>
-      <w:proofErr w:type="spellStart"/>
+        <w:t>Brian Saul Vázquez Vargas</w:t>
+      </w:r>
+    </w:p>
+    <w:p>
+      <w:pPr>
+        <w:pStyle w:val="textocursiva"/>
+      </w:pPr>
+      <w:r>
+        <w:t>-</w:t>
+      </w:r>
       <w:r>
         <w:rPr>
           <w:rFonts w:ascii="Calibri" w:eastAsia="Calibri" w:hAnsi="Calibri" w:cs="Calibri"/>
         </w:rPr>
-        <w:t>Saul</w:t>
-      </w:r>
-      <w:proofErr w:type="spellEnd"/>
+        <w:t xml:space="preserve"> </w:t>
+      </w:r>
       <w:r>
         <w:rPr>
           <w:rFonts w:ascii="Calibri" w:eastAsia="Calibri" w:hAnsi="Calibri" w:cs="Calibri"/>
         </w:rPr>
-        <w:t xml:space="preserve"> Vázquez Vargas</w:t>
-      </w:r>
-      <w:bookmarkStart w:id="6" w:name="_GoBack"/>
+        <w:t>Gonzalo Perez-Tome Estevez</w:t>
+      </w:r>
+    </w:p>
+    <w:p>
+      <w:pPr>
+        <w:pStyle w:val="textocursiva"/>
+      </w:pPr>
+      <w:r>
+        <w:t>-</w:t>
+      </w:r>
+      <w:r>
+        <w:rPr>
+          <w:rFonts w:ascii="Calibri" w:eastAsia="Calibri" w:hAnsi="Calibri" w:cs="Calibri"/>
+        </w:rPr>
+        <w:t xml:space="preserve"> </w:t>
+      </w:r>
+      <w:r>
+        <w:rPr>
+          <w:rFonts w:ascii="Calibri" w:eastAsia="Calibri" w:hAnsi="Calibri" w:cs="Calibri"/>
+        </w:rPr>
+        <w:t>Jorge Ulloa Nuñez</w:t>
+      </w:r>
+    </w:p>
+    <w:p>
+      <w:pPr>
+        <w:pStyle w:val="Ttulo1"/>
+        <w:rPr>
+          <w:lang w:val="es-ES_tradnl"/>
+        </w:rPr>
+      </w:pPr>
+      <w:r>
+        <w:rPr>
+          <w:lang w:val="es-ES_tradnl"/>
+        </w:rPr>
+        <w:t>AGENDA DE LA REUNIÓN</w:t>
+      </w:r>
+      <w:bookmarkEnd w:id="5"/>
       <w:bookmarkEnd w:id="6"/>
     </w:p>
     <w:p>
@@ -1653,109 +1609,7 @@
         <w:pStyle w:val="textocursiva"/>
       </w:pPr>
       <w:r>
-        <w:t>-</w:t>
-      </w:r>
-      <w:r>
-        <w:rPr>
-          <w:rFonts w:ascii="Calibri" w:eastAsia="Calibri" w:hAnsi="Calibri" w:cs="Calibri"/>
-        </w:rPr>
-        <w:t xml:space="preserve"> </w:t>
-      </w:r>
-      <w:r>
-        <w:rPr>
-          <w:rFonts w:ascii="Calibri" w:eastAsia="Calibri" w:hAnsi="Calibri" w:cs="Calibri"/>
-        </w:rPr>
-        <w:t xml:space="preserve">Gonzalo </w:t>
-      </w:r>
-      <w:proofErr w:type="spellStart"/>
-      <w:r>
-        <w:rPr>
-          <w:rFonts w:ascii="Calibri" w:eastAsia="Calibri" w:hAnsi="Calibri" w:cs="Calibri"/>
-        </w:rPr>
-        <w:t>Perez</w:t>
-      </w:r>
-      <w:proofErr w:type="spellEnd"/>
-      <w:r>
-        <w:rPr>
-          <w:rFonts w:ascii="Calibri" w:eastAsia="Calibri" w:hAnsi="Calibri" w:cs="Calibri"/>
-        </w:rPr>
-        <w:t xml:space="preserve">-Tome </w:t>
-      </w:r>
-      <w:proofErr w:type="spellStart"/>
-      <w:r>
-        <w:rPr>
-          <w:rFonts w:ascii="Calibri" w:eastAsia="Calibri" w:hAnsi="Calibri" w:cs="Calibri"/>
-        </w:rPr>
-        <w:t>Estevez</w:t>
-      </w:r>
-      <w:proofErr w:type="spellEnd"/>
-    </w:p>
-    <w:p>
-      <w:pPr>
-        <w:pStyle w:val="textocursiva"/>
-      </w:pPr>
-      <w:r>
-        <w:t>-</w:t>
-      </w:r>
-      <w:r>
-        <w:rPr>
-          <w:rFonts w:ascii="Calibri" w:eastAsia="Calibri" w:hAnsi="Calibri" w:cs="Calibri"/>
-        </w:rPr>
-        <w:t xml:space="preserve"> </w:t>
-      </w:r>
-      <w:r>
-        <w:rPr>
-          <w:rFonts w:ascii="Calibri" w:eastAsia="Calibri" w:hAnsi="Calibri" w:cs="Calibri"/>
-        </w:rPr>
-        <w:t xml:space="preserve">Jorge Ulloa </w:t>
-      </w:r>
-      <w:proofErr w:type="spellStart"/>
-      <w:r>
-        <w:rPr>
-          <w:rFonts w:ascii="Calibri" w:eastAsia="Calibri" w:hAnsi="Calibri" w:cs="Calibri"/>
-        </w:rPr>
-        <w:t>Nuñez</w:t>
-      </w:r>
-      <w:proofErr w:type="spellEnd"/>
-    </w:p>
-    <w:p>
-      <w:pPr>
-        <w:pStyle w:val="Ttulo1"/>
-        <w:rPr>
-          <w:lang w:val="es-ES_tradnl"/>
-        </w:rPr>
-      </w:pPr>
-      <w:r>
-        <w:rPr>
-          <w:lang w:val="es-ES_tradnl"/>
-        </w:rPr>
-        <w:t>AGENDA DE LA REUNIÓN</w:t>
-      </w:r>
-      <w:bookmarkEnd w:id="4"/>
-      <w:bookmarkEnd w:id="5"/>
-    </w:p>
-    <w:p>
-      <w:pPr>
-        <w:pStyle w:val="textocursiva"/>
-      </w:pPr>
-      <w:r>
-        <w:t xml:space="preserve">La agenda de la reunión se articuló de tal forma que siguiendo la metodología </w:t>
-      </w:r>
-      <w:proofErr w:type="spellStart"/>
-      <w:r>
-        <w:t>Scrum</w:t>
-      </w:r>
-      <w:proofErr w:type="spellEnd"/>
-      <w:r>
-        <w:t xml:space="preserve"> todos los miembros del equipo pudiesen conocer y ponerse al día mutuamente de los avances y novedades del resto de compañeros. Para ello se optó por que cada miembro del equipo </w:t>
-      </w:r>
-      <w:proofErr w:type="spellStart"/>
-      <w:r>
-        <w:t>Scrum</w:t>
-      </w:r>
-      <w:proofErr w:type="spellEnd"/>
-      <w:r>
-        <w:t xml:space="preserve"> se auto preguntara las siguientes cuestiones:</w:t>
+        <w:t>La agenda de la reunión se articuló de tal forma que siguiendo la metodología Scrum todos los miembros del equipo pudiesen conocer y ponerse al día mutuamente de los avances y novedades del resto de compañeros. Para ello se optó por que cada miembro del equipo Scrum se auto preguntara las siguientes cuestiones:</w:t>
       </w:r>
     </w:p>
     <w:p>
@@ -1865,71 +1719,68 @@
           <w:sz w:val="22"/>
           <w:szCs w:val="22"/>
         </w:rPr>
-        <w:t xml:space="preserve">Inicio la reunión hablando Enrique explicando algunos temas relativos a lo que había ido palpando en la revisión del programa </w:t>
-      </w:r>
-      <w:proofErr w:type="spellStart"/>
-      <w:r>
+        <w:t>Inicio la reunión hablando Enrique explicando algunos temas relativos a lo que había ido palpando en la revisión del programa IceScrum y las subidas de documentos y código al repositorio de GitHub. Tras hablar sobre estos temas explico cómo estaba trabajando en la realización del archivo html relativo a la universidad el cual aún estaba en proceso y por ello iba a continuar con él. No encontró ningún impedimento que comentar.</w:t>
+      </w:r>
+    </w:p>
+    <w:p>
+      <w:pPr>
         <w:rPr>
           <w:i/>
           <w:sz w:val="22"/>
           <w:szCs w:val="22"/>
         </w:rPr>
-        <w:t>IceScrum</w:t>
-      </w:r>
-      <w:proofErr w:type="spellEnd"/>
-      <w:r>
+      </w:pPr>
+    </w:p>
+    <w:p>
+      <w:pPr>
         <w:rPr>
           <w:i/>
           <w:sz w:val="22"/>
           <w:szCs w:val="22"/>
         </w:rPr>
-        <w:t xml:space="preserve"> y las subidas de documentos y código al repositorio de </w:t>
-      </w:r>
-      <w:proofErr w:type="spellStart"/>
+      </w:pPr>
       <w:r>
         <w:rPr>
           <w:i/>
           <w:sz w:val="22"/>
           <w:szCs w:val="22"/>
         </w:rPr>
-        <w:t>GitHub</w:t>
-      </w:r>
-      <w:proofErr w:type="spellEnd"/>
-      <w:r>
+        <w:t>Tras la intervención de Enrique tomo la palabra Jorge el cual explico su trabajo en el archivo html relativo a la universidad el cual estaba prácticamente acabado a falta de definir algunos aspectos los cuales esperaba tener acabados para la siguiente reunión. Jorge presento algunos problemas de definición que encontraba para poder definir los campos los cuales quedaron pendientes de resolver a la finalización de la reunión.</w:t>
+      </w:r>
+    </w:p>
+    <w:p>
+      <w:pPr>
         <w:rPr>
           <w:i/>
           <w:sz w:val="22"/>
           <w:szCs w:val="22"/>
         </w:rPr>
-        <w:t xml:space="preserve">. Tras hablar sobre estos temas explico cómo estaba trabajando en la realización del archivo </w:t>
-      </w:r>
-      <w:proofErr w:type="spellStart"/>
-      <w:r>
+      </w:pPr>
+    </w:p>
+    <w:p>
+      <w:pPr>
         <w:rPr>
           <w:i/>
           <w:sz w:val="22"/>
           <w:szCs w:val="22"/>
         </w:rPr>
-        <w:t>html</w:t>
-      </w:r>
-      <w:proofErr w:type="spellEnd"/>
+      </w:pPr>
       <w:r>
         <w:rPr>
           <w:i/>
           <w:sz w:val="22"/>
           <w:szCs w:val="22"/>
         </w:rPr>
-        <w:t xml:space="preserve"> relativo a la universidad el cual aún estaba en proceso y por ello iba a continuar con él. No encontró ningún impedimento que comentar.</w:t>
-      </w:r>
-    </w:p>
-    <w:p>
-      <w:pPr>
+        <w:t xml:space="preserve">En tercer lugar intervino Gonzalo que explico el trabajo que había realizado en la definición </w:t>
+      </w:r>
+      <w:r>
         <w:rPr>
           <w:i/>
           <w:sz w:val="22"/>
           <w:szCs w:val="22"/>
         </w:rPr>
-      </w:pPr>
+        <w:t>del modelo de dominio así como en el estudio y posterior selección de tecnologías a utilizar. En cuanto al trabajo a realizar que debía retocar algunos aspectos de ambos documentos y realizar ponerse con el modelo de diseño. Gonzalo expuso algunos aspectos que habían ralentizado su trabajo al encontrarse con que la idea inicial no había quedado del todo definida y por tanto el trabajo que estaba realizándose no encajaba del todo en los documentos que había creado.</w:t>
+      </w:r>
     </w:p>
     <w:p>
       <w:pPr>
@@ -1939,75 +1790,74 @@
           <w:szCs w:val="22"/>
         </w:rPr>
       </w:pPr>
-      <w:r>
+    </w:p>
+    <w:p>
+      <w:pPr>
         <w:rPr>
           <w:i/>
           <w:sz w:val="22"/>
           <w:szCs w:val="22"/>
         </w:rPr>
-        <w:t xml:space="preserve">Tras la intervención de Enrique tomo la palabra Jorge el cual explico su trabajo en el archivo </w:t>
-      </w:r>
-      <w:proofErr w:type="spellStart"/>
+      </w:pPr>
       <w:r>
         <w:rPr>
           <w:i/>
           <w:sz w:val="22"/>
           <w:szCs w:val="22"/>
         </w:rPr>
-        <w:t>html</w:t>
-      </w:r>
-      <w:proofErr w:type="spellEnd"/>
+        <w:lastRenderedPageBreak/>
+        <w:t>Para concluir</w:t>
+      </w:r>
       <w:r>
         <w:rPr>
           <w:i/>
           <w:sz w:val="22"/>
           <w:szCs w:val="22"/>
         </w:rPr>
-        <w:t xml:space="preserve"> relativo a la universidad el cual estaba prácticamente acabado a falta de definir algunos aspectos los cuales esperaba tener acabados para la siguiente reunión. Jorge presento algunos problemas de definición que encontraba para poder definir los campos los cuales quedaron pendientes de resolver a la finalización de la reunión.</w:t>
-      </w:r>
-    </w:p>
-    <w:p>
-      <w:pPr>
+        <w:t xml:space="preserve"> con el equipo de desarrollo</w:t>
+      </w:r>
+      <w:r>
         <w:rPr>
           <w:i/>
           <w:sz w:val="22"/>
           <w:szCs w:val="22"/>
         </w:rPr>
-      </w:pPr>
-    </w:p>
-    <w:p>
-      <w:pPr>
+        <w:t xml:space="preserve"> Brian expuso que había estado buscado algunos trabajos realizado por el con anterioridad y los cuales podían reciclarse a nivel de código para este proyecto y que iba a continuar con ello y analizando la manera de organizar las bases de datos agilizando el sistema</w:t>
+      </w:r>
+      <w:r>
         <w:rPr>
           <w:i/>
           <w:sz w:val="22"/>
           <w:szCs w:val="22"/>
         </w:rPr>
-      </w:pPr>
-      <w:r>
+        <w:t xml:space="preserve"> aprovechando su experiencia en este tema. No expuso ningún impedimento en la realización del trabajo.</w:t>
+      </w:r>
+    </w:p>
+    <w:p>
+      <w:pPr>
         <w:rPr>
           <w:i/>
           <w:sz w:val="22"/>
           <w:szCs w:val="22"/>
         </w:rPr>
-        <w:t xml:space="preserve">En tercer lugar intervino Gonzalo que explico el trabajo que había realizado en la definición </w:t>
-      </w:r>
-      <w:r>
+      </w:pPr>
+    </w:p>
+    <w:p>
+      <w:pPr>
         <w:rPr>
           <w:i/>
           <w:sz w:val="22"/>
           <w:szCs w:val="22"/>
         </w:rPr>
-        <w:t>del modelo de dominio así como en el estudio y posterior selección de tecnologías a utilizar. En cuanto al trabajo a realizar que debía retocar algunos aspectos de ambos documentos y realizar ponerse con el modelo de diseño. Gonzalo expuso algunos aspectos que habían ralentizado su trabajo al encontrarse con que la idea inicial no había quedado del todo definida y por tanto el trabajo que estaba realizándose no encajaba del todo en los documentos que había creado.</w:t>
-      </w:r>
-    </w:p>
-    <w:p>
-      <w:pPr>
+      </w:pPr>
+      <w:r>
         <w:rPr>
           <w:i/>
           <w:sz w:val="22"/>
           <w:szCs w:val="22"/>
         </w:rPr>
-      </w:pPr>
+        <w:t>La última intervención de la reunión la realizo Manuel y explico el trabajo realizado en el archivo html relativo a la pantalla de solicitud así como el trabajo de desarrollo de documentación que iba a realizar en los siguientes días relativos al rol de ScrumMaster. Para acabar expuso los problemas que había tenido debido a que no conocía con profundidad el lenguaje HTML5 y por ello había utilizado algunos script en el archivo html así como dudas sobre la repercusión del proyecto.</w:t>
+      </w:r>
     </w:p>
     <w:p>
       <w:pPr>
@@ -2017,22 +1867,22 @@
           <w:szCs w:val="22"/>
         </w:rPr>
       </w:pPr>
-      <w:r>
+    </w:p>
+    <w:p>
+      <w:pPr>
         <w:rPr>
           <w:i/>
           <w:sz w:val="22"/>
           <w:szCs w:val="22"/>
         </w:rPr>
-        <w:lastRenderedPageBreak/>
-        <w:t>Para concluir</w:t>
-      </w:r>
+      </w:pPr>
       <w:r>
         <w:rPr>
           <w:i/>
           <w:sz w:val="22"/>
           <w:szCs w:val="22"/>
         </w:rPr>
-        <w:t xml:space="preserve"> con el equipo de desarrollo</w:t>
+        <w:t>Tras la reunión se acordó resolver algunas cuestiones relativas a los requisitos</w:t>
       </w:r>
       <w:r>
         <w:rPr>
@@ -2040,165 +1890,7 @@
           <w:sz w:val="22"/>
           <w:szCs w:val="22"/>
         </w:rPr>
-        <w:t xml:space="preserve"> Brian expuso que había estado buscado algunos trabajos realizado por el con anterioridad y los cuales podían reciclarse a nivel de código para este proyecto y que iba a continuar con ello y analizando la manera de organizar las bases de datos agilizando el sistema</w:t>
-      </w:r>
-      <w:r>
-        <w:rPr>
-          <w:i/>
-          <w:sz w:val="22"/>
-          <w:szCs w:val="22"/>
-        </w:rPr>
-        <w:t xml:space="preserve"> aprovechando su experiencia en este tema. No expuso ningún impedimento en la realización del trabajo.</w:t>
-      </w:r>
-    </w:p>
-    <w:p>
-      <w:pPr>
-        <w:rPr>
-          <w:i/>
-          <w:sz w:val="22"/>
-          <w:szCs w:val="22"/>
-        </w:rPr>
-      </w:pPr>
-    </w:p>
-    <w:p>
-      <w:pPr>
-        <w:rPr>
-          <w:i/>
-          <w:sz w:val="22"/>
-          <w:szCs w:val="22"/>
-        </w:rPr>
-      </w:pPr>
-      <w:r>
-        <w:rPr>
-          <w:i/>
-          <w:sz w:val="22"/>
-          <w:szCs w:val="22"/>
-        </w:rPr>
-        <w:t xml:space="preserve">La última intervención de la reunión la realizo Manuel y explico el trabajo realizado en el archivo </w:t>
-      </w:r>
-      <w:proofErr w:type="spellStart"/>
-      <w:r>
-        <w:rPr>
-          <w:i/>
-          <w:sz w:val="22"/>
-          <w:szCs w:val="22"/>
-        </w:rPr>
-        <w:t>html</w:t>
-      </w:r>
-      <w:proofErr w:type="spellEnd"/>
-      <w:r>
-        <w:rPr>
-          <w:i/>
-          <w:sz w:val="22"/>
-          <w:szCs w:val="22"/>
-        </w:rPr>
-        <w:t xml:space="preserve"> relativo a la pantalla de solicitud así como el trabajo de desarrollo de documentación que iba a realizar en los siguientes días relativos al rol de </w:t>
-      </w:r>
-      <w:proofErr w:type="spellStart"/>
-      <w:r>
-        <w:rPr>
-          <w:i/>
-          <w:sz w:val="22"/>
-          <w:szCs w:val="22"/>
-        </w:rPr>
-        <w:t>ScrumMaster</w:t>
-      </w:r>
-      <w:proofErr w:type="spellEnd"/>
-      <w:r>
-        <w:rPr>
-          <w:i/>
-          <w:sz w:val="22"/>
-          <w:szCs w:val="22"/>
-        </w:rPr>
-        <w:t xml:space="preserve">. Para acabar expuso los problemas que había tenido debido a que no conocía con profundidad el lenguaje HTML5 y por ello había utilizado algunos script en el archivo </w:t>
-      </w:r>
-      <w:proofErr w:type="spellStart"/>
-      <w:r>
-        <w:rPr>
-          <w:i/>
-          <w:sz w:val="22"/>
-          <w:szCs w:val="22"/>
-        </w:rPr>
-        <w:t>html</w:t>
-      </w:r>
-      <w:proofErr w:type="spellEnd"/>
-      <w:r>
-        <w:rPr>
-          <w:i/>
-          <w:sz w:val="22"/>
-          <w:szCs w:val="22"/>
-        </w:rPr>
-        <w:t xml:space="preserve"> así como dudas sobre la repercusión del proyecto.</w:t>
-      </w:r>
-    </w:p>
-    <w:p>
-      <w:pPr>
-        <w:rPr>
-          <w:i/>
-          <w:sz w:val="22"/>
-          <w:szCs w:val="22"/>
-        </w:rPr>
-      </w:pPr>
-    </w:p>
-    <w:p>
-      <w:pPr>
-        <w:rPr>
-          <w:i/>
-          <w:sz w:val="22"/>
-          <w:szCs w:val="22"/>
-        </w:rPr>
-      </w:pPr>
-      <w:r>
-        <w:rPr>
-          <w:i/>
-          <w:sz w:val="22"/>
-          <w:szCs w:val="22"/>
-        </w:rPr>
-        <w:t>Tras la reunión se acordó resolver algunas cuestiones relativas a los requisitos</w:t>
-      </w:r>
-      <w:r>
-        <w:rPr>
-          <w:i/>
-          <w:sz w:val="22"/>
-          <w:szCs w:val="22"/>
-        </w:rPr>
-        <w:t xml:space="preserve"> por parte de Enrique con Juan Carlos Dueñas </w:t>
-      </w:r>
-      <w:proofErr w:type="spellStart"/>
-      <w:r>
-        <w:rPr>
-          <w:i/>
-          <w:sz w:val="22"/>
-          <w:szCs w:val="22"/>
-        </w:rPr>
-        <w:t>asi</w:t>
-      </w:r>
-      <w:proofErr w:type="spellEnd"/>
-      <w:r>
-        <w:rPr>
-          <w:i/>
-          <w:sz w:val="22"/>
-          <w:szCs w:val="22"/>
-        </w:rPr>
-        <w:t xml:space="preserve"> como la modificación oportuna de todo el material que pudiera ser necesario tras una buena definición. Se decidió que cada cual se haría cargo de modificar la documentación o archivos generados por su parte si fuera oportuno. Por último se aprovechó para mostrar algunas formas de trabajo que no había encajado de manera correcta con la metodología </w:t>
-      </w:r>
-      <w:proofErr w:type="spellStart"/>
-      <w:r>
-        <w:rPr>
-          <w:i/>
-          <w:sz w:val="22"/>
-          <w:szCs w:val="22"/>
-        </w:rPr>
-        <w:t>Scrum</w:t>
-      </w:r>
-      <w:proofErr w:type="spellEnd"/>
-      <w:r>
-        <w:rPr>
-          <w:i/>
-          <w:sz w:val="22"/>
-          <w:szCs w:val="22"/>
-        </w:rPr>
-        <w:t>, normal por otra parte siendo el primer sprint realizado por el 100% del equipo.</w:t>
+        <w:t xml:space="preserve"> por parte de Enrique con Juan Carlos Dueñas asi como la modificación oportuna de todo el material que pudiera ser necesario tras una buena definición. Se decidió que cada cual se haría cargo de modificar la documentación o archivos generados por su parte si fuera oportuno. Por último se aprovechó para mostrar algunas formas de trabajo que no había encajado de manera correcta con la metodología Scrum, normal por otra parte siendo el primer sprint realizado por el 100% del equipo.</w:t>
       </w:r>
     </w:p>
     <w:p>
@@ -2346,7 +2038,7 @@
         <w:rFonts w:cs="Arial"/>
         <w:noProof/>
       </w:rPr>
-      <w:t>2</w:t>
+      <w:t>3</w:t>
     </w:r>
     <w:r>
       <w:rPr>

</xml_diff>